<commit_message>
Added the Business Thesis info
</commit_message>
<xml_diff>
--- a/BusinessThesis.docx
+++ b/BusinessThesis.docx
@@ -15,7 +15,16 @@
           <w:rFonts w:ascii="Times New Roman" w:hAnsi="Times New Roman" w:cs="Times New Roman"/>
           <w:sz w:val="24"/>
         </w:rPr>
-        <w:t>Team 20 Business Thesis</w:t>
+        <w:t xml:space="preserve">Team 20 </w:t>
+      </w:r>
+      <w:bookmarkStart w:id="0" w:name="_GoBack"/>
+      <w:bookmarkEnd w:id="0"/>
+      <w:r>
+        <w:rPr>
+          <w:rFonts w:ascii="Times New Roman" w:hAnsi="Times New Roman" w:cs="Times New Roman"/>
+          <w:sz w:val="24"/>
+        </w:rPr>
+        <w:t>Business Thesis</w:t>
       </w:r>
     </w:p>
     <w:p>
@@ -111,7 +120,35 @@
           <w:rFonts w:ascii="Times New Roman" w:hAnsi="Times New Roman" w:cs="Times New Roman"/>
           <w:sz w:val="24"/>
         </w:rPr>
-        <w:t xml:space="preserve">because of [REASON1], [REASON2], and [REASON3]. </w:t>
+        <w:t xml:space="preserve">because of </w:t>
+      </w:r>
+      <w:r>
+        <w:rPr>
+          <w:rFonts w:ascii="Times New Roman" w:hAnsi="Times New Roman" w:cs="Times New Roman"/>
+          <w:sz w:val="24"/>
+        </w:rPr>
+        <w:t>the stock’s low volatility to date, its consistent cycling and current position on the cycle</w:t>
+      </w:r>
+      <w:r>
+        <w:rPr>
+          <w:rFonts w:ascii="Times New Roman" w:hAnsi="Times New Roman" w:cs="Times New Roman"/>
+          <w:sz w:val="24"/>
+        </w:rPr>
+        <w:t xml:space="preserve">, and </w:t>
+      </w:r>
+      <w:r>
+        <w:rPr>
+          <w:rFonts w:ascii="Times New Roman" w:hAnsi="Times New Roman" w:cs="Times New Roman"/>
+          <w:sz w:val="24"/>
+        </w:rPr>
+        <w:t>the tested model accuracy to this stock</w:t>
+      </w:r>
+      <w:r>
+        <w:rPr>
+          <w:rFonts w:ascii="Times New Roman" w:hAnsi="Times New Roman" w:cs="Times New Roman"/>
+          <w:sz w:val="24"/>
+        </w:rPr>
+        <w:t xml:space="preserve">. </w:t>
       </w:r>
     </w:p>
     <w:p>
@@ -163,14 +200,7 @@
           <w:rFonts w:ascii="Times New Roman" w:hAnsi="Times New Roman" w:cs="Times New Roman"/>
           <w:sz w:val="24"/>
         </w:rPr>
-        <w:t xml:space="preserve"> </w:t>
-      </w:r>
-      <w:r>
-        <w:rPr>
-          <w:rFonts w:ascii="Times New Roman" w:hAnsi="Times New Roman" w:cs="Times New Roman"/>
-          <w:sz w:val="24"/>
-        </w:rPr>
-        <w:t xml:space="preserve">From this table, </w:t>
+        <w:t xml:space="preserve"> From this table, </w:t>
       </w:r>
       <w:r>
         <w:rPr>
@@ -781,9 +811,9 @@
         </w:rPr>
         <w:drawing>
           <wp:inline distT="0" distB="0" distL="0" distR="0">
-            <wp:extent cx="3337560" cy="2367561"/>
+            <wp:extent cx="3337560" cy="2367562"/>
             <wp:effectExtent l="0" t="0" r="0" b="0"/>
-            <wp:docPr id="2" name="Picture 2" descr="C:\Users\Chris\AppData\Local\Microsoft\Windows\INetCache\Content.MSO\111C1092.tmp"/>
+            <wp:docPr id="12" name="Picture 12" descr="C:\Users\Chris\AppData\Local\Microsoft\Windows\INetCache\Content.MSO\15BA0DF1.tmp"/>
             <wp:cNvGraphicFramePr>
               <a:graphicFrameLocks xmlns:a="http://schemas.openxmlformats.org/drawingml/2006/main" noChangeAspect="1"/>
             </wp:cNvGraphicFramePr>
@@ -791,7 +821,7 @@
               <a:graphicData uri="http://schemas.openxmlformats.org/drawingml/2006/picture">
                 <pic:pic xmlns:pic="http://schemas.openxmlformats.org/drawingml/2006/picture">
                   <pic:nvPicPr>
-                    <pic:cNvPr id="0" name="Picture 3" descr="C:\Users\Chris\AppData\Local\Microsoft\Windows\INetCache\Content.MSO\111C1092.tmp"/>
+                    <pic:cNvPr id="0" name="Picture 13" descr="C:\Users\Chris\AppData\Local\Microsoft\Windows\INetCache\Content.MSO\15BA0DF1.tmp"/>
                     <pic:cNvPicPr>
                       <a:picLocks noChangeAspect="1" noChangeArrowheads="1"/>
                     </pic:cNvPicPr>
@@ -812,7 +842,7 @@
                   <pic:spPr bwMode="auto">
                     <a:xfrm>
                       <a:off x="0" y="0"/>
-                      <a:ext cx="3337560" cy="2367561"/>
+                      <a:ext cx="3337560" cy="2367562"/>
                     </a:xfrm>
                     <a:prstGeom prst="rect">
                       <a:avLst/>
@@ -842,7 +872,7 @@
           <wp:inline distT="0" distB="0" distL="0" distR="0">
             <wp:extent cx="3337560" cy="2367562"/>
             <wp:effectExtent l="0" t="0" r="0" b="0"/>
-            <wp:docPr id="3" name="Picture 3" descr="C:\Users\Chris\AppData\Local\Microsoft\Windows\INetCache\Content.MSO\1F84CE70.tmp"/>
+            <wp:docPr id="11" name="Picture 11" descr="C:\Users\Chris\AppData\Local\Microsoft\Windows\INetCache\Content.MSO\4C0FC5D5.tmp"/>
             <wp:cNvGraphicFramePr>
               <a:graphicFrameLocks xmlns:a="http://schemas.openxmlformats.org/drawingml/2006/main" noChangeAspect="1"/>
             </wp:cNvGraphicFramePr>
@@ -850,7 +880,7 @@
               <a:graphicData uri="http://schemas.openxmlformats.org/drawingml/2006/picture">
                 <pic:pic xmlns:pic="http://schemas.openxmlformats.org/drawingml/2006/picture">
                   <pic:nvPicPr>
-                    <pic:cNvPr id="0" name="Picture 5" descr="C:\Users\Chris\AppData\Local\Microsoft\Windows\INetCache\Content.MSO\1F84CE70.tmp"/>
+                    <pic:cNvPr id="0" name="Picture 11" descr="C:\Users\Chris\AppData\Local\Microsoft\Windows\INetCache\Content.MSO\4C0FC5D5.tmp"/>
                     <pic:cNvPicPr>
                       <a:picLocks noChangeAspect="1" noChangeArrowheads="1"/>
                     </pic:cNvPicPr>
@@ -901,7 +931,7 @@
           <wp:inline distT="0" distB="0" distL="0" distR="0">
             <wp:extent cx="3337560" cy="2345142"/>
             <wp:effectExtent l="0" t="0" r="0" b="0"/>
-            <wp:docPr id="4" name="Picture 4" descr="C:\Users\Chris\AppData\Local\Microsoft\Windows\INetCache\Content.MSO\C175EDFE.tmp"/>
+            <wp:docPr id="10" name="Picture 10" descr="C:\Users\Chris\AppData\Local\Microsoft\Windows\INetCache\Content.MSO\3BCDB579.tmp"/>
             <wp:cNvGraphicFramePr>
               <a:graphicFrameLocks xmlns:a="http://schemas.openxmlformats.org/drawingml/2006/main" noChangeAspect="1"/>
             </wp:cNvGraphicFramePr>
@@ -909,7 +939,7 @@
               <a:graphicData uri="http://schemas.openxmlformats.org/drawingml/2006/picture">
                 <pic:pic xmlns:pic="http://schemas.openxmlformats.org/drawingml/2006/picture">
                   <pic:nvPicPr>
-                    <pic:cNvPr id="0" name="Picture 7" descr="C:\Users\Chris\AppData\Local\Microsoft\Windows\INetCache\Content.MSO\C175EDFE.tmp"/>
+                    <pic:cNvPr id="0" name="Picture 9" descr="C:\Users\Chris\AppData\Local\Microsoft\Windows\INetCache\Content.MSO\3BCDB579.tmp"/>
                     <pic:cNvPicPr>
                       <a:picLocks noChangeAspect="1" noChangeArrowheads="1"/>
                     </pic:cNvPicPr>
@@ -957,10 +987,10 @@
           <w:noProof/>
         </w:rPr>
         <w:drawing>
-          <wp:inline distT="0" distB="0" distL="0" distR="0">
+          <wp:inline distT="0" distB="0" distL="0" distR="0" wp14:anchorId="47D9D4C5" wp14:editId="7FAD6AC5">
             <wp:extent cx="3337560" cy="2367562"/>
             <wp:effectExtent l="0" t="0" r="0" b="0"/>
-            <wp:docPr id="5" name="Picture 5" descr="C:\Users\Chris\AppData\Local\Microsoft\Windows\INetCache\Content.MSO\FA0ACABC.tmp"/>
+            <wp:docPr id="9" name="Picture 9" descr="C:\Users\Chris\AppData\Local\Microsoft\Windows\INetCache\Content.MSO\843A494C.tmp"/>
             <wp:cNvGraphicFramePr>
               <a:graphicFrameLocks xmlns:a="http://schemas.openxmlformats.org/drawingml/2006/main" noChangeAspect="1"/>
             </wp:cNvGraphicFramePr>
@@ -968,7 +998,7 @@
               <a:graphicData uri="http://schemas.openxmlformats.org/drawingml/2006/picture">
                 <pic:pic xmlns:pic="http://schemas.openxmlformats.org/drawingml/2006/picture">
                   <pic:nvPicPr>
-                    <pic:cNvPr id="0" name="Picture 9" descr="C:\Users\Chris\AppData\Local\Microsoft\Windows\INetCache\Content.MSO\FA0ACABC.tmp"/>
+                    <pic:cNvPr id="0" name="Picture 9" descr="C:\Users\Chris\AppData\Local\Microsoft\Windows\INetCache\Content.MSO\843A494C.tmp"/>
                     <pic:cNvPicPr>
                       <a:picLocks noChangeAspect="1" noChangeArrowheads="1"/>
                     </pic:cNvPicPr>
@@ -1057,8 +1087,517 @@
         </w:rPr>
         <w:t>values. The smaller the RMSE value translated to a more accurate representation of the predicted model and the actual data. Below are the graphs that were generated with the predicted model and the actual values, as well as the RMSE values for each of the graphs.</w:t>
       </w:r>
-      <w:bookmarkStart w:id="0" w:name="_GoBack"/>
-      <w:bookmarkEnd w:id="0"/>
+      <w:r>
+        <w:rPr>
+          <w:rFonts w:ascii="Times New Roman" w:hAnsi="Times New Roman" w:cs="Times New Roman"/>
+          <w:sz w:val="24"/>
+        </w:rPr>
+        <w:t xml:space="preserve"> As it can be seen, the RMSE value of Synchrony and Honeywell are low and would allow for the conclusion that the predicted model would be a good match for what happened.</w:t>
+      </w:r>
+      <w:r>
+        <w:rPr>
+          <w:rFonts w:ascii="Times New Roman" w:hAnsi="Times New Roman" w:cs="Times New Roman"/>
+          <w:sz w:val="24"/>
+        </w:rPr>
+        <w:t xml:space="preserve"> It would be recommended to invest in </w:t>
+      </w:r>
+      <w:r>
+        <w:rPr>
+          <w:rFonts w:ascii="Times New Roman" w:hAnsi="Times New Roman" w:cs="Times New Roman"/>
+          <w:b/>
+          <w:sz w:val="24"/>
+        </w:rPr>
+        <w:t>Synchrony or Honeywell</w:t>
+      </w:r>
+      <w:r>
+        <w:rPr>
+          <w:rFonts w:ascii="Times New Roman" w:hAnsi="Times New Roman" w:cs="Times New Roman"/>
+          <w:sz w:val="24"/>
+        </w:rPr>
+        <w:t xml:space="preserve"> for these reasons as they are the better two of the four that can be tracked with the GBM model that was used.</w:t>
+      </w:r>
+    </w:p>
+    <w:p>
+      <w:pPr>
+        <w:rPr>
+          <w:rFonts w:ascii="Times New Roman" w:hAnsi="Times New Roman" w:cs="Times New Roman"/>
+          <w:sz w:val="24"/>
+        </w:rPr>
+      </w:pPr>
+    </w:p>
+    <w:tbl>
+      <w:tblPr>
+        <w:tblStyle w:val="TableGrid"/>
+        <w:tblpPr w:leftFromText="180" w:rightFromText="180" w:vertAnchor="text" w:horzAnchor="margin" w:tblpY="32"/>
+        <w:tblW w:w="5000" w:type="pct"/>
+        <w:tblLook w:val="04A0" w:firstRow="1" w:lastRow="0" w:firstColumn="1" w:lastColumn="0" w:noHBand="0" w:noVBand="1"/>
+      </w:tblPr>
+      <w:tblGrid>
+        <w:gridCol w:w="3235"/>
+        <w:gridCol w:w="7555"/>
+      </w:tblGrid>
+      <w:tr>
+        <w:tc>
+          <w:tcPr>
+            <w:tcW w:w="1499" w:type="pct"/>
+            <w:vAlign w:val="center"/>
+          </w:tcPr>
+          <w:p>
+            <w:pPr>
+              <w:jc w:val="center"/>
+              <w:rPr>
+                <w:rFonts w:ascii="Times New Roman" w:hAnsi="Times New Roman" w:cs="Times New Roman"/>
+                <w:sz w:val="24"/>
+              </w:rPr>
+            </w:pPr>
+            <w:r>
+              <w:rPr>
+                <w:rFonts w:ascii="Times New Roman" w:hAnsi="Times New Roman" w:cs="Times New Roman"/>
+                <w:sz w:val="24"/>
+              </w:rPr>
+              <w:t>Company</w:t>
+            </w:r>
+          </w:p>
+        </w:tc>
+        <w:tc>
+          <w:tcPr>
+            <w:tcW w:w="3501" w:type="pct"/>
+            <w:vAlign w:val="center"/>
+          </w:tcPr>
+          <w:p>
+            <w:pPr>
+              <w:jc w:val="center"/>
+              <w:rPr>
+                <w:rFonts w:ascii="Times New Roman" w:hAnsi="Times New Roman" w:cs="Times New Roman"/>
+                <w:sz w:val="24"/>
+              </w:rPr>
+            </w:pPr>
+            <w:r>
+              <w:rPr>
+                <w:rFonts w:ascii="Times New Roman" w:hAnsi="Times New Roman" w:cs="Times New Roman"/>
+                <w:sz w:val="24"/>
+              </w:rPr>
+              <w:t>RMSE with Unmodified Data</w:t>
+            </w:r>
+          </w:p>
+        </w:tc>
+      </w:tr>
+      <w:tr>
+        <w:tc>
+          <w:tcPr>
+            <w:tcW w:w="1499" w:type="pct"/>
+            <w:vAlign w:val="center"/>
+          </w:tcPr>
+          <w:p>
+            <w:pPr>
+              <w:jc w:val="center"/>
+              <w:rPr>
+                <w:rFonts w:ascii="Times New Roman" w:hAnsi="Times New Roman" w:cs="Times New Roman"/>
+                <w:sz w:val="24"/>
+              </w:rPr>
+            </w:pPr>
+            <w:r>
+              <w:rPr>
+                <w:rFonts w:ascii="Times New Roman" w:hAnsi="Times New Roman" w:cs="Times New Roman"/>
+                <w:sz w:val="24"/>
+              </w:rPr>
+              <w:t>Bayer</w:t>
+            </w:r>
+          </w:p>
+        </w:tc>
+        <w:tc>
+          <w:tcPr>
+            <w:tcW w:w="3501" w:type="pct"/>
+            <w:vAlign w:val="center"/>
+          </w:tcPr>
+          <w:p>
+            <w:pPr>
+              <w:jc w:val="center"/>
+              <w:rPr>
+                <w:rFonts w:ascii="Times New Roman" w:hAnsi="Times New Roman" w:cs="Times New Roman"/>
+                <w:sz w:val="24"/>
+              </w:rPr>
+            </w:pPr>
+            <w:r>
+              <w:rPr>
+                <w:rFonts w:ascii="Times New Roman" w:hAnsi="Times New Roman" w:cs="Times New Roman"/>
+                <w:sz w:val="24"/>
+              </w:rPr>
+              <w:t>12.46</w:t>
+            </w:r>
+          </w:p>
+        </w:tc>
+      </w:tr>
+      <w:tr>
+        <w:tc>
+          <w:tcPr>
+            <w:tcW w:w="1499" w:type="pct"/>
+            <w:vAlign w:val="center"/>
+          </w:tcPr>
+          <w:p>
+            <w:pPr>
+              <w:jc w:val="center"/>
+              <w:rPr>
+                <w:rFonts w:ascii="Times New Roman" w:hAnsi="Times New Roman" w:cs="Times New Roman"/>
+                <w:sz w:val="24"/>
+              </w:rPr>
+            </w:pPr>
+            <w:r>
+              <w:rPr>
+                <w:rFonts w:ascii="Times New Roman" w:hAnsi="Times New Roman" w:cs="Times New Roman"/>
+                <w:sz w:val="24"/>
+              </w:rPr>
+              <w:t>3M</w:t>
+            </w:r>
+          </w:p>
+        </w:tc>
+        <w:tc>
+          <w:tcPr>
+            <w:tcW w:w="3501" w:type="pct"/>
+            <w:vAlign w:val="center"/>
+          </w:tcPr>
+          <w:p>
+            <w:pPr>
+              <w:jc w:val="center"/>
+              <w:rPr>
+                <w:rFonts w:ascii="Times New Roman" w:hAnsi="Times New Roman" w:cs="Times New Roman"/>
+                <w:sz w:val="24"/>
+              </w:rPr>
+            </w:pPr>
+            <w:r>
+              <w:rPr>
+                <w:rFonts w:ascii="Times New Roman" w:hAnsi="Times New Roman" w:cs="Times New Roman"/>
+                <w:sz w:val="24"/>
+              </w:rPr>
+              <w:t>12.58</w:t>
+            </w:r>
+          </w:p>
+        </w:tc>
+      </w:tr>
+      <w:tr>
+        <w:tc>
+          <w:tcPr>
+            <w:tcW w:w="1499" w:type="pct"/>
+            <w:shd w:val="clear" w:color="auto" w:fill="FFFF00"/>
+            <w:vAlign w:val="center"/>
+          </w:tcPr>
+          <w:p>
+            <w:pPr>
+              <w:jc w:val="center"/>
+              <w:rPr>
+                <w:rFonts w:ascii="Times New Roman" w:hAnsi="Times New Roman" w:cs="Times New Roman"/>
+                <w:b/>
+                <w:sz w:val="24"/>
+              </w:rPr>
+            </w:pPr>
+            <w:r>
+              <w:rPr>
+                <w:rFonts w:ascii="Times New Roman" w:hAnsi="Times New Roman" w:cs="Times New Roman"/>
+                <w:b/>
+                <w:sz w:val="24"/>
+              </w:rPr>
+              <w:t>Synchrony</w:t>
+            </w:r>
+          </w:p>
+        </w:tc>
+        <w:tc>
+          <w:tcPr>
+            <w:tcW w:w="3501" w:type="pct"/>
+            <w:shd w:val="clear" w:color="auto" w:fill="FFFF00"/>
+            <w:vAlign w:val="center"/>
+          </w:tcPr>
+          <w:p>
+            <w:pPr>
+              <w:jc w:val="center"/>
+              <w:rPr>
+                <w:rFonts w:ascii="Times New Roman" w:hAnsi="Times New Roman" w:cs="Times New Roman"/>
+                <w:b/>
+                <w:sz w:val="24"/>
+              </w:rPr>
+            </w:pPr>
+            <w:r>
+              <w:rPr>
+                <w:rFonts w:ascii="Times New Roman" w:hAnsi="Times New Roman" w:cs="Times New Roman"/>
+                <w:b/>
+                <w:sz w:val="24"/>
+              </w:rPr>
+              <w:t>7.79</w:t>
+            </w:r>
+          </w:p>
+        </w:tc>
+      </w:tr>
+      <w:tr>
+        <w:tc>
+          <w:tcPr>
+            <w:tcW w:w="1499" w:type="pct"/>
+            <w:shd w:val="clear" w:color="auto" w:fill="FFFF00"/>
+            <w:vAlign w:val="center"/>
+          </w:tcPr>
+          <w:p>
+            <w:pPr>
+              <w:jc w:val="center"/>
+              <w:rPr>
+                <w:rFonts w:ascii="Times New Roman" w:hAnsi="Times New Roman" w:cs="Times New Roman"/>
+                <w:b/>
+                <w:sz w:val="24"/>
+              </w:rPr>
+            </w:pPr>
+            <w:r>
+              <w:rPr>
+                <w:rFonts w:ascii="Times New Roman" w:hAnsi="Times New Roman" w:cs="Times New Roman"/>
+                <w:b/>
+                <w:sz w:val="24"/>
+              </w:rPr>
+              <w:t>Honeywell</w:t>
+            </w:r>
+          </w:p>
+        </w:tc>
+        <w:tc>
+          <w:tcPr>
+            <w:tcW w:w="3501" w:type="pct"/>
+            <w:shd w:val="clear" w:color="auto" w:fill="FFFF00"/>
+            <w:vAlign w:val="center"/>
+          </w:tcPr>
+          <w:p>
+            <w:pPr>
+              <w:jc w:val="center"/>
+              <w:rPr>
+                <w:rFonts w:ascii="Times New Roman" w:hAnsi="Times New Roman" w:cs="Times New Roman"/>
+                <w:b/>
+                <w:sz w:val="24"/>
+              </w:rPr>
+            </w:pPr>
+            <w:r>
+              <w:rPr>
+                <w:rFonts w:ascii="Times New Roman" w:hAnsi="Times New Roman" w:cs="Times New Roman"/>
+                <w:b/>
+                <w:sz w:val="24"/>
+              </w:rPr>
+              <w:t>7.21</w:t>
+            </w:r>
+          </w:p>
+        </w:tc>
+      </w:tr>
+    </w:tbl>
+    <w:p>
+      <w:pPr>
+        <w:rPr>
+          <w:rFonts w:ascii="Times New Roman" w:hAnsi="Times New Roman" w:cs="Times New Roman"/>
+          <w:sz w:val="24"/>
+        </w:rPr>
+      </w:pPr>
+      <w:r>
+        <w:rPr>
+          <w:noProof/>
+        </w:rPr>
+        <w:drawing>
+          <wp:inline distT="0" distB="0" distL="0" distR="0" wp14:anchorId="61EE988B" wp14:editId="195F05BC">
+            <wp:extent cx="3337560" cy="2686640"/>
+            <wp:effectExtent l="0" t="0" r="0" b="0"/>
+            <wp:docPr id="7" name="Picture 7" descr="C:\Users\Chris\AppData\Local\Microsoft\Windows\INetCache\Content.MSO\11F0310A.tmp"/>
+            <wp:cNvGraphicFramePr>
+              <a:graphicFrameLocks xmlns:a="http://schemas.openxmlformats.org/drawingml/2006/main" noChangeAspect="1"/>
+            </wp:cNvGraphicFramePr>
+            <a:graphic xmlns:a="http://schemas.openxmlformats.org/drawingml/2006/main">
+              <a:graphicData uri="http://schemas.openxmlformats.org/drawingml/2006/picture">
+                <pic:pic xmlns:pic="http://schemas.openxmlformats.org/drawingml/2006/picture">
+                  <pic:nvPicPr>
+                    <pic:cNvPr id="0" name="Picture 5" descr="C:\Users\Chris\AppData\Local\Microsoft\Windows\INetCache\Content.MSO\11F0310A.tmp"/>
+                    <pic:cNvPicPr>
+                      <a:picLocks noChangeAspect="1" noChangeArrowheads="1"/>
+                    </pic:cNvPicPr>
+                  </pic:nvPicPr>
+                  <pic:blipFill>
+                    <a:blip r:embed="rId8">
+                      <a:extLst>
+                        <a:ext uri="{28A0092B-C50C-407E-A947-70E740481C1C}">
+                          <a14:useLocalDpi xmlns:a14="http://schemas.microsoft.com/office/drawing/2010/main" val="0"/>
+                        </a:ext>
+                      </a:extLst>
+                    </a:blip>
+                    <a:srcRect/>
+                    <a:stretch>
+                      <a:fillRect/>
+                    </a:stretch>
+                  </pic:blipFill>
+                  <pic:spPr bwMode="auto">
+                    <a:xfrm>
+                      <a:off x="0" y="0"/>
+                      <a:ext cx="3337560" cy="2686640"/>
+                    </a:xfrm>
+                    <a:prstGeom prst="rect">
+                      <a:avLst/>
+                    </a:prstGeom>
+                    <a:noFill/>
+                    <a:ln>
+                      <a:noFill/>
+                    </a:ln>
+                  </pic:spPr>
+                </pic:pic>
+              </a:graphicData>
+            </a:graphic>
+          </wp:inline>
+        </w:drawing>
+      </w:r>
+      <w:r>
+        <w:rPr>
+          <w:noProof/>
+        </w:rPr>
+        <w:drawing>
+          <wp:inline distT="0" distB="0" distL="0" distR="0">
+            <wp:extent cx="3337560" cy="2686640"/>
+            <wp:effectExtent l="0" t="0" r="0" b="0"/>
+            <wp:docPr id="6" name="Picture 6" descr="C:\Users\Chris\AppData\Local\Microsoft\Windows\INetCache\Content.MSO\D2CC349C.tmp"/>
+            <wp:cNvGraphicFramePr>
+              <a:graphicFrameLocks xmlns:a="http://schemas.openxmlformats.org/drawingml/2006/main" noChangeAspect="1"/>
+            </wp:cNvGraphicFramePr>
+            <a:graphic xmlns:a="http://schemas.openxmlformats.org/drawingml/2006/main">
+              <a:graphicData uri="http://schemas.openxmlformats.org/drawingml/2006/picture">
+                <pic:pic xmlns:pic="http://schemas.openxmlformats.org/drawingml/2006/picture">
+                  <pic:nvPicPr>
+                    <pic:cNvPr id="0" name="Picture 3" descr="C:\Users\Chris\AppData\Local\Microsoft\Windows\INetCache\Content.MSO\D2CC349C.tmp"/>
+                    <pic:cNvPicPr>
+                      <a:picLocks noChangeAspect="1" noChangeArrowheads="1"/>
+                    </pic:cNvPicPr>
+                  </pic:nvPicPr>
+                  <pic:blipFill>
+                    <a:blip r:embed="rId9">
+                      <a:extLst>
+                        <a:ext uri="{28A0092B-C50C-407E-A947-70E740481C1C}">
+                          <a14:useLocalDpi xmlns:a14="http://schemas.microsoft.com/office/drawing/2010/main" val="0"/>
+                        </a:ext>
+                      </a:extLst>
+                    </a:blip>
+                    <a:srcRect/>
+                    <a:stretch>
+                      <a:fillRect/>
+                    </a:stretch>
+                  </pic:blipFill>
+                  <pic:spPr bwMode="auto">
+                    <a:xfrm>
+                      <a:off x="0" y="0"/>
+                      <a:ext cx="3337560" cy="2686640"/>
+                    </a:xfrm>
+                    <a:prstGeom prst="rect">
+                      <a:avLst/>
+                    </a:prstGeom>
+                    <a:noFill/>
+                    <a:ln>
+                      <a:noFill/>
+                    </a:ln>
+                  </pic:spPr>
+                </pic:pic>
+              </a:graphicData>
+            </a:graphic>
+          </wp:inline>
+        </w:drawing>
+      </w:r>
+      <w:r>
+        <w:rPr>
+          <w:noProof/>
+        </w:rPr>
+        <w:drawing>
+          <wp:inline distT="0" distB="0" distL="0" distR="0">
+            <wp:extent cx="3337560" cy="2728374"/>
+            <wp:effectExtent l="0" t="0" r="0" b="0"/>
+            <wp:docPr id="8" name="Picture 8" descr="C:\Users\Chris\AppData\Local\Microsoft\Windows\INetCache\Content.MSO\C9795DA8.tmp"/>
+            <wp:cNvGraphicFramePr>
+              <a:graphicFrameLocks xmlns:a="http://schemas.openxmlformats.org/drawingml/2006/main" noChangeAspect="1"/>
+            </wp:cNvGraphicFramePr>
+            <a:graphic xmlns:a="http://schemas.openxmlformats.org/drawingml/2006/main">
+              <a:graphicData uri="http://schemas.openxmlformats.org/drawingml/2006/picture">
+                <pic:pic xmlns:pic="http://schemas.openxmlformats.org/drawingml/2006/picture">
+                  <pic:nvPicPr>
+                    <pic:cNvPr id="0" name="Picture 7" descr="C:\Users\Chris\AppData\Local\Microsoft\Windows\INetCache\Content.MSO\C9795DA8.tmp"/>
+                    <pic:cNvPicPr>
+                      <a:picLocks noChangeAspect="1" noChangeArrowheads="1"/>
+                    </pic:cNvPicPr>
+                  </pic:nvPicPr>
+                  <pic:blipFill>
+                    <a:blip r:embed="rId10">
+                      <a:extLst>
+                        <a:ext uri="{28A0092B-C50C-407E-A947-70E740481C1C}">
+                          <a14:useLocalDpi xmlns:a14="http://schemas.microsoft.com/office/drawing/2010/main" val="0"/>
+                        </a:ext>
+                      </a:extLst>
+                    </a:blip>
+                    <a:srcRect/>
+                    <a:stretch>
+                      <a:fillRect/>
+                    </a:stretch>
+                  </pic:blipFill>
+                  <pic:spPr bwMode="auto">
+                    <a:xfrm>
+                      <a:off x="0" y="0"/>
+                      <a:ext cx="3337560" cy="2728374"/>
+                    </a:xfrm>
+                    <a:prstGeom prst="rect">
+                      <a:avLst/>
+                    </a:prstGeom>
+                    <a:noFill/>
+                    <a:ln>
+                      <a:noFill/>
+                    </a:ln>
+                  </pic:spPr>
+                </pic:pic>
+              </a:graphicData>
+            </a:graphic>
+          </wp:inline>
+        </w:drawing>
+      </w:r>
+      <w:r>
+        <w:rPr>
+          <w:noProof/>
+        </w:rPr>
+        <w:drawing>
+          <wp:inline distT="0" distB="0" distL="0" distR="0" wp14:anchorId="2792E520" wp14:editId="496CD258">
+            <wp:extent cx="3337560" cy="2728374"/>
+            <wp:effectExtent l="0" t="0" r="0" b="0"/>
+            <wp:docPr id="1" name="Picture 1" descr="C:\Users\Chris\AppData\Local\Microsoft\Windows\INetCache\Content.MSO\75F354DE.tmp"/>
+            <wp:cNvGraphicFramePr>
+              <a:graphicFrameLocks xmlns:a="http://schemas.openxmlformats.org/drawingml/2006/main" noChangeAspect="1"/>
+            </wp:cNvGraphicFramePr>
+            <a:graphic xmlns:a="http://schemas.openxmlformats.org/drawingml/2006/main">
+              <a:graphicData uri="http://schemas.openxmlformats.org/drawingml/2006/picture">
+                <pic:pic xmlns:pic="http://schemas.openxmlformats.org/drawingml/2006/picture">
+                  <pic:nvPicPr>
+                    <pic:cNvPr id="0" name="Picture 1" descr="C:\Users\Chris\AppData\Local\Microsoft\Windows\INetCache\Content.MSO\75F354DE.tmp"/>
+                    <pic:cNvPicPr>
+                      <a:picLocks noChangeAspect="1" noChangeArrowheads="1"/>
+                    </pic:cNvPicPr>
+                  </pic:nvPicPr>
+                  <pic:blipFill>
+                    <a:blip r:embed="rId11">
+                      <a:extLst>
+                        <a:ext uri="{28A0092B-C50C-407E-A947-70E740481C1C}">
+                          <a14:useLocalDpi xmlns:a14="http://schemas.microsoft.com/office/drawing/2010/main" val="0"/>
+                        </a:ext>
+                      </a:extLst>
+                    </a:blip>
+                    <a:srcRect/>
+                    <a:stretch>
+                      <a:fillRect/>
+                    </a:stretch>
+                  </pic:blipFill>
+                  <pic:spPr bwMode="auto">
+                    <a:xfrm>
+                      <a:off x="0" y="0"/>
+                      <a:ext cx="3337560" cy="2728374"/>
+                    </a:xfrm>
+                    <a:prstGeom prst="rect">
+                      <a:avLst/>
+                    </a:prstGeom>
+                    <a:noFill/>
+                    <a:ln>
+                      <a:noFill/>
+                    </a:ln>
+                  </pic:spPr>
+                </pic:pic>
+              </a:graphicData>
+            </a:graphic>
+          </wp:inline>
+        </w:drawing>
+      </w:r>
     </w:p>
     <w:sectPr>
       <w:pgSz w:w="12240" w:h="15840"/>
@@ -1471,7 +2010,6 @@
   <w:style w:type="character" w:default="1" w:styleId="DefaultParagraphFont">
     <w:name w:val="Default Paragraph Font"/>
     <w:uiPriority w:val="1"/>
-    <w:semiHidden/>
     <w:unhideWhenUsed/>
   </w:style>
   <w:style w:type="table" w:default="1" w:styleId="TableNormal">

</xml_diff>